<commit_message>
adding content 20231206 v3
</commit_message>
<xml_diff>
--- a/docs/ch1/imgs/upperbound.docx
+++ b/docs/ch1/imgs/upperbound.docx
@@ -25,10 +25,10 @@
         <w:tblLook w:val="04A0" w:firstRow="1" w:lastRow="0" w:firstColumn="1" w:lastColumn="0" w:noHBand="0" w:noVBand="1"/>
       </w:tblPr>
       <w:tblGrid>
-        <w:gridCol w:w="1939"/>
-        <w:gridCol w:w="1938"/>
-        <w:gridCol w:w="2463"/>
-        <w:gridCol w:w="1966"/>
+        <w:gridCol w:w="1781"/>
+        <w:gridCol w:w="1782"/>
+        <w:gridCol w:w="2734"/>
+        <w:gridCol w:w="2009"/>
       </w:tblGrid>
       <w:tr>
         <w:trPr>
@@ -65,7 +65,7 @@
               <w:jc w:val="center"/>
               <w:cnfStyle w:val="100000000000" w:firstRow="1" w:lastRow="0" w:firstColumn="0" w:lastColumn="0" w:oddVBand="0" w:evenVBand="0" w:oddHBand="0" w:evenHBand="0" w:firstRowFirstColumn="0" w:firstRowLastColumn="0" w:lastRowFirstColumn="0" w:lastRowLastColumn="0"/>
               <w:rPr>
-                <w:rFonts w:ascii="微软雅黑" w:eastAsia="微软雅黑" w:hAnsi="微软雅黑" w:hint="eastAsia"/>
+                <w:rFonts w:ascii="微软雅黑" w:eastAsia="微软雅黑" w:hAnsi="微软雅黑"/>
                 <w:sz w:val="24"/>
               </w:rPr>
             </w:pPr>
@@ -87,7 +87,7 @@
               <w:jc w:val="center"/>
               <w:cnfStyle w:val="100000000000" w:firstRow="1" w:lastRow="0" w:firstColumn="0" w:lastColumn="0" w:oddVBand="0" w:evenVBand="0" w:oddHBand="0" w:evenHBand="0" w:firstRowFirstColumn="0" w:firstRowLastColumn="0" w:lastRowFirstColumn="0" w:lastRowLastColumn="0"/>
               <w:rPr>
-                <w:rFonts w:ascii="微软雅黑" w:eastAsia="微软雅黑" w:hAnsi="微软雅黑" w:hint="eastAsia"/>
+                <w:rFonts w:ascii="微软雅黑" w:eastAsia="微软雅黑" w:hAnsi="微软雅黑"/>
                 <w:sz w:val="24"/>
               </w:rPr>
             </w:pPr>
@@ -185,12 +185,29 @@
               <w:jc w:val="center"/>
               <w:cnfStyle w:val="000000100000" w:firstRow="0" w:lastRow="0" w:firstColumn="0" w:lastColumn="0" w:oddVBand="0" w:evenVBand="0" w:oddHBand="1" w:evenHBand="0" w:firstRowFirstColumn="0" w:firstRowLastColumn="0" w:lastRowFirstColumn="0" w:lastRowLastColumn="0"/>
               <w:rPr>
-                <w:rFonts w:ascii="微软雅黑 Light" w:eastAsia="微软雅黑 Light" w:hAnsi="微软雅黑 Light" w:hint="eastAsia"/>
+                <w:rFonts w:ascii="微软雅黑 Light" w:eastAsia="微软雅黑 Light" w:hAnsi="微软雅黑 Light"/>
                 <w:sz w:val="24"/>
               </w:rPr>
             </w:pPr>
             <m:oMathPara>
               <m:oMath>
+                <m:r>
+                  <m:rPr>
+                    <m:sty m:val="p"/>
+                  </m:rPr>
+                  <w:rPr>
+                    <w:rFonts w:ascii="Cambria Math" w:eastAsia="微软雅黑 Light" w:hAnsi="Cambria Math"/>
+                    <w:sz w:val="24"/>
+                  </w:rPr>
+                  <m:t>min⁡</m:t>
+                </m:r>
+                <m:r>
+                  <w:rPr>
+                    <w:rFonts w:ascii="Cambria Math" w:eastAsia="微软雅黑 Light" w:hAnsi="Cambria Math"/>
+                    <w:sz w:val="24"/>
+                  </w:rPr>
+                  <m:t>(H,</m:t>
+                </m:r>
                 <m:f>
                   <m:fPr>
                     <m:ctrlPr>
@@ -202,13 +219,28 @@
                     </m:ctrlPr>
                   </m:fPr>
                   <m:num>
-                    <m:r>
-                      <w:rPr>
-                        <w:rFonts w:ascii="Cambria Math" w:eastAsia="微软雅黑 Light" w:hAnsi="Cambria Math"/>
-                        <w:sz w:val="24"/>
-                      </w:rPr>
-                      <m:t>|S|</m:t>
-                    </m:r>
+                    <m:d>
+                      <m:dPr>
+                        <m:begChr m:val="|"/>
+                        <m:endChr m:val="|"/>
+                        <m:ctrlPr>
+                          <w:rPr>
+                            <w:rFonts w:ascii="Cambria Math" w:eastAsia="微软雅黑 Light" w:hAnsi="Cambria Math"/>
+                            <w:i/>
+                            <w:sz w:val="24"/>
+                          </w:rPr>
+                        </m:ctrlPr>
+                      </m:dPr>
+                      <m:e>
+                        <m:r>
+                          <w:rPr>
+                            <w:rFonts w:ascii="Cambria Math" w:eastAsia="微软雅黑 Light" w:hAnsi="Cambria Math"/>
+                            <w:sz w:val="24"/>
+                          </w:rPr>
+                          <m:t>S</m:t>
+                        </m:r>
+                      </m:e>
+                    </m:d>
                     <m:sSup>
                       <m:sSupPr>
                         <m:ctrlPr>
@@ -249,6 +281,13 @@
                     </m:r>
                   </m:den>
                 </m:f>
+                <m:r>
+                  <w:rPr>
+                    <w:rFonts w:ascii="Cambria Math" w:eastAsia="微软雅黑 Light" w:hAnsi="Cambria Math"/>
+                    <w:sz w:val="24"/>
+                  </w:rPr>
+                  <m:t>)</m:t>
+                </m:r>
               </m:oMath>
             </m:oMathPara>
           </w:p>
@@ -262,12 +301,29 @@
               <w:jc w:val="center"/>
               <w:cnfStyle w:val="000000100000" w:firstRow="0" w:lastRow="0" w:firstColumn="0" w:lastColumn="0" w:oddVBand="0" w:evenVBand="0" w:oddHBand="1" w:evenHBand="0" w:firstRowFirstColumn="0" w:firstRowLastColumn="0" w:lastRowFirstColumn="0" w:lastRowLastColumn="0"/>
               <w:rPr>
-                <w:rFonts w:ascii="微软雅黑 Light" w:eastAsia="微软雅黑 Light" w:hAnsi="微软雅黑 Light" w:hint="eastAsia"/>
+                <w:rFonts w:ascii="微软雅黑 Light" w:eastAsia="微软雅黑 Light" w:hAnsi="微软雅黑 Light"/>
                 <w:sz w:val="24"/>
               </w:rPr>
             </w:pPr>
             <m:oMathPara>
               <m:oMath>
+                <m:r>
+                  <m:rPr>
+                    <m:sty m:val="p"/>
+                  </m:rPr>
+                  <w:rPr>
+                    <w:rFonts w:ascii="Cambria Math" w:eastAsia="微软雅黑 Light" w:hAnsi="Cambria Math"/>
+                    <w:sz w:val="24"/>
+                  </w:rPr>
+                  <m:t>min⁡</m:t>
+                </m:r>
+                <m:r>
+                  <w:rPr>
+                    <w:rFonts w:ascii="Cambria Math" w:eastAsia="微软雅黑 Light" w:hAnsi="Cambria Math"/>
+                    <w:sz w:val="24"/>
+                  </w:rPr>
+                  <m:t>(H,</m:t>
+                </m:r>
                 <m:f>
                   <m:fPr>
                     <m:ctrlPr>
@@ -279,13 +335,28 @@
                     </m:ctrlPr>
                   </m:fPr>
                   <m:num>
-                    <m:r>
-                      <w:rPr>
-                        <w:rFonts w:ascii="Cambria Math" w:eastAsia="微软雅黑 Light" w:hAnsi="Cambria Math"/>
-                        <w:sz w:val="24"/>
-                      </w:rPr>
-                      <m:t>|S|</m:t>
-                    </m:r>
+                    <m:d>
+                      <m:dPr>
+                        <m:begChr m:val="|"/>
+                        <m:endChr m:val="|"/>
+                        <m:ctrlPr>
+                          <w:rPr>
+                            <w:rFonts w:ascii="Cambria Math" w:eastAsia="微软雅黑 Light" w:hAnsi="Cambria Math"/>
+                            <w:i/>
+                            <w:sz w:val="24"/>
+                          </w:rPr>
+                        </m:ctrlPr>
+                      </m:dPr>
+                      <m:e>
+                        <m:r>
+                          <w:rPr>
+                            <w:rFonts w:ascii="Cambria Math" w:eastAsia="微软雅黑 Light" w:hAnsi="Cambria Math"/>
+                            <w:sz w:val="24"/>
+                          </w:rPr>
+                          <m:t>S</m:t>
+                        </m:r>
+                      </m:e>
+                    </m:d>
                     <m:sSup>
                       <m:sSupPr>
                         <m:ctrlPr>
@@ -326,6 +397,13 @@
                     </m:r>
                   </m:den>
                 </m:f>
+                <m:r>
+                  <w:rPr>
+                    <w:rFonts w:ascii="Cambria Math" w:eastAsia="微软雅黑 Light" w:hAnsi="Cambria Math"/>
+                    <w:sz w:val="24"/>
+                  </w:rPr>
+                  <m:t>)</m:t>
+                </m:r>
               </m:oMath>
             </m:oMathPara>
           </w:p>
@@ -342,7 +420,7 @@
             <w:pPr>
               <w:jc w:val="center"/>
               <w:rPr>
-                <w:rFonts w:ascii="微软雅黑 Light" w:eastAsia="微软雅黑 Light" w:hAnsi="微软雅黑 Light" w:hint="eastAsia"/>
+                <w:rFonts w:ascii="微软雅黑 Light" w:eastAsia="微软雅黑 Light" w:hAnsi="微软雅黑 Light"/>
                 <w:b w:val="0"/>
                 <w:bCs w:val="0"/>
                 <w:sz w:val="24"/>
@@ -359,7 +437,7 @@
               <w:jc w:val="center"/>
               <w:cnfStyle w:val="000000000000" w:firstRow="0" w:lastRow="0" w:firstColumn="0" w:lastColumn="0" w:oddVBand="0" w:evenVBand="0" w:oddHBand="0" w:evenHBand="0" w:firstRowFirstColumn="0" w:firstRowLastColumn="0" w:lastRowFirstColumn="0" w:lastRowLastColumn="0"/>
               <w:rPr>
-                <w:rFonts w:ascii="微软雅黑 Light" w:eastAsia="微软雅黑 Light" w:hAnsi="微软雅黑 Light" w:hint="eastAsia"/>
+                <w:rFonts w:ascii="微软雅黑 Light" w:eastAsia="微软雅黑 Light" w:hAnsi="微软雅黑 Light"/>
                 <w:sz w:val="24"/>
               </w:rPr>
             </w:pPr>
@@ -381,12 +459,29 @@
               <w:jc w:val="center"/>
               <w:cnfStyle w:val="000000000000" w:firstRow="0" w:lastRow="0" w:firstColumn="0" w:lastColumn="0" w:oddVBand="0" w:evenVBand="0" w:oddHBand="0" w:evenHBand="0" w:firstRowFirstColumn="0" w:firstRowLastColumn="0" w:lastRowFirstColumn="0" w:lastRowLastColumn="0"/>
               <w:rPr>
-                <w:rFonts w:ascii="微软雅黑 Light" w:eastAsia="微软雅黑 Light" w:hAnsi="微软雅黑 Light" w:hint="eastAsia"/>
+                <w:rFonts w:ascii="微软雅黑 Light" w:eastAsia="微软雅黑 Light" w:hAnsi="微软雅黑 Light"/>
                 <w:sz w:val="24"/>
               </w:rPr>
             </w:pPr>
             <m:oMathPara>
               <m:oMath>
+                <m:r>
+                  <m:rPr>
+                    <m:sty m:val="p"/>
+                  </m:rPr>
+                  <w:rPr>
+                    <w:rFonts w:ascii="Cambria Math" w:eastAsia="微软雅黑 Light" w:hAnsi="Cambria Math"/>
+                    <w:sz w:val="24"/>
+                  </w:rPr>
+                  <m:t>min⁡</m:t>
+                </m:r>
+                <m:r>
+                  <w:rPr>
+                    <w:rFonts w:ascii="Cambria Math" w:eastAsia="微软雅黑 Light" w:hAnsi="Cambria Math"/>
+                    <w:sz w:val="24"/>
+                  </w:rPr>
+                  <m:t>(H,</m:t>
+                </m:r>
                 <m:f>
                   <m:fPr>
                     <m:ctrlPr>
@@ -445,6 +540,13 @@
                     </m:r>
                   </m:den>
                 </m:f>
+                <m:r>
+                  <w:rPr>
+                    <w:rFonts w:ascii="Cambria Math" w:eastAsia="微软雅黑 Light" w:hAnsi="Cambria Math"/>
+                    <w:sz w:val="24"/>
+                  </w:rPr>
+                  <m:t>)</m:t>
+                </m:r>
               </m:oMath>
             </m:oMathPara>
           </w:p>
@@ -458,12 +560,29 @@
               <w:jc w:val="center"/>
               <w:cnfStyle w:val="000000000000" w:firstRow="0" w:lastRow="0" w:firstColumn="0" w:lastColumn="0" w:oddVBand="0" w:evenVBand="0" w:oddHBand="0" w:evenHBand="0" w:firstRowFirstColumn="0" w:firstRowLastColumn="0" w:lastRowFirstColumn="0" w:lastRowLastColumn="0"/>
               <w:rPr>
-                <w:rFonts w:ascii="微软雅黑 Light" w:eastAsia="微软雅黑 Light" w:hAnsi="微软雅黑 Light" w:hint="eastAsia"/>
+                <w:rFonts w:ascii="微软雅黑 Light" w:eastAsia="微软雅黑 Light" w:hAnsi="微软雅黑 Light"/>
                 <w:sz w:val="24"/>
               </w:rPr>
             </w:pPr>
             <m:oMathPara>
               <m:oMath>
+                <m:r>
+                  <m:rPr>
+                    <m:sty m:val="p"/>
+                  </m:rPr>
+                  <w:rPr>
+                    <w:rFonts w:ascii="Cambria Math" w:eastAsia="微软雅黑 Light" w:hAnsi="Cambria Math"/>
+                    <w:sz w:val="24"/>
+                  </w:rPr>
+                  <m:t>min⁡</m:t>
+                </m:r>
+                <m:r>
+                  <w:rPr>
+                    <w:rFonts w:ascii="Cambria Math" w:eastAsia="微软雅黑 Light" w:hAnsi="Cambria Math"/>
+                    <w:sz w:val="24"/>
+                  </w:rPr>
+                  <m:t>(H,</m:t>
+                </m:r>
                 <m:f>
                   <m:fPr>
                     <m:ctrlPr>
@@ -522,6 +641,13 @@
                     </m:r>
                   </m:den>
                 </m:f>
+                <m:r>
+                  <w:rPr>
+                    <w:rFonts w:ascii="Cambria Math" w:eastAsia="微软雅黑 Light" w:hAnsi="Cambria Math"/>
+                    <w:sz w:val="24"/>
+                  </w:rPr>
+                  <m:t>)</m:t>
+                </m:r>
               </m:oMath>
             </m:oMathPara>
           </w:p>
@@ -541,7 +667,7 @@
             <w:pPr>
               <w:jc w:val="center"/>
               <w:rPr>
-                <w:rFonts w:ascii="微软雅黑 Light" w:eastAsia="微软雅黑 Light" w:hAnsi="微软雅黑 Light" w:hint="eastAsia"/>
+                <w:rFonts w:ascii="微软雅黑 Light" w:eastAsia="微软雅黑 Light" w:hAnsi="微软雅黑 Light"/>
                 <w:b w:val="0"/>
                 <w:bCs w:val="0"/>
                 <w:sz w:val="24"/>
@@ -558,7 +684,7 @@
               <w:jc w:val="center"/>
               <w:cnfStyle w:val="000000100000" w:firstRow="0" w:lastRow="0" w:firstColumn="0" w:lastColumn="0" w:oddVBand="0" w:evenVBand="0" w:oddHBand="1" w:evenHBand="0" w:firstRowFirstColumn="0" w:firstRowLastColumn="0" w:lastRowFirstColumn="0" w:lastRowLastColumn="0"/>
               <w:rPr>
-                <w:rFonts w:ascii="微软雅黑 Light" w:eastAsia="微软雅黑 Light" w:hAnsi="微软雅黑 Light" w:hint="eastAsia"/>
+                <w:rFonts w:ascii="微软雅黑 Light" w:eastAsia="微软雅黑 Light" w:hAnsi="微软雅黑 Light"/>
                 <w:sz w:val="24"/>
               </w:rPr>
             </w:pPr>
@@ -580,7 +706,7 @@
               <w:jc w:val="center"/>
               <w:cnfStyle w:val="000000100000" w:firstRow="0" w:lastRow="0" w:firstColumn="0" w:lastColumn="0" w:oddVBand="0" w:evenVBand="0" w:oddHBand="1" w:evenHBand="0" w:firstRowFirstColumn="0" w:firstRowLastColumn="0" w:lastRowFirstColumn="0" w:lastRowLastColumn="0"/>
               <w:rPr>
-                <w:rFonts w:ascii="微软雅黑 Light" w:eastAsia="微软雅黑 Light" w:hAnsi="微软雅黑 Light" w:hint="eastAsia"/>
+                <w:rFonts w:ascii="微软雅黑 Light" w:eastAsia="微软雅黑 Light" w:hAnsi="微软雅黑 Light"/>
                 <w:sz w:val="24"/>
               </w:rPr>
             </w:pPr>
@@ -604,6 +730,13 @@
                     </m:ctrlPr>
                   </m:dPr>
                   <m:e>
+                    <m:r>
+                      <w:rPr>
+                        <w:rFonts w:ascii="Cambria Math" w:eastAsia="微软雅黑 Light" w:hAnsi="Cambria Math"/>
+                        <w:sz w:val="24"/>
+                      </w:rPr>
+                      <m:t>H,</m:t>
+                    </m:r>
                     <m:f>
                       <m:fPr>
                         <m:ctrlPr>
@@ -779,12 +912,32 @@
               <w:jc w:val="center"/>
               <w:cnfStyle w:val="000000100000" w:firstRow="0" w:lastRow="0" w:firstColumn="0" w:lastColumn="0" w:oddVBand="0" w:evenVBand="0" w:oddHBand="1" w:evenHBand="0" w:firstRowFirstColumn="0" w:firstRowLastColumn="0" w:lastRowFirstColumn="0" w:lastRowLastColumn="0"/>
               <w:rPr>
-                <w:rFonts w:ascii="微软雅黑 Light" w:eastAsia="微软雅黑 Light" w:hAnsi="微软雅黑 Light" w:hint="eastAsia"/>
+                <w:rFonts w:ascii="微软雅黑 Light" w:eastAsia="微软雅黑 Light" w:hAnsi="微软雅黑 Light"/>
                 <w:sz w:val="24"/>
               </w:rPr>
             </w:pPr>
             <m:oMathPara>
+              <m:oMathParaPr>
+                <m:jc m:val="center"/>
+              </m:oMathParaPr>
               <m:oMath>
+                <m:r>
+                  <m:rPr>
+                    <m:sty m:val="p"/>
+                  </m:rPr>
+                  <w:rPr>
+                    <w:rFonts w:ascii="Cambria Math" w:eastAsia="微软雅黑 Light" w:hAnsi="Cambria Math"/>
+                    <w:sz w:val="24"/>
+                  </w:rPr>
+                  <m:t>min⁡</m:t>
+                </m:r>
+                <m:r>
+                  <w:rPr>
+                    <w:rFonts w:ascii="Cambria Math" w:eastAsia="微软雅黑 Light" w:hAnsi="Cambria Math"/>
+                    <w:sz w:val="24"/>
+                  </w:rPr>
+                  <m:t>(H,</m:t>
+                </m:r>
                 <m:f>
                   <m:fPr>
                     <m:ctrlPr>
@@ -796,13 +949,28 @@
                     </m:ctrlPr>
                   </m:fPr>
                   <m:num>
-                    <m:r>
-                      <w:rPr>
-                        <w:rFonts w:ascii="Cambria Math" w:eastAsia="微软雅黑 Light" w:hAnsi="Cambria Math"/>
-                        <w:sz w:val="24"/>
-                      </w:rPr>
-                      <m:t>|S|</m:t>
-                    </m:r>
+                    <m:d>
+                      <m:dPr>
+                        <m:begChr m:val="|"/>
+                        <m:endChr m:val="|"/>
+                        <m:ctrlPr>
+                          <w:rPr>
+                            <w:rFonts w:ascii="Cambria Math" w:eastAsia="微软雅黑 Light" w:hAnsi="Cambria Math"/>
+                            <w:i/>
+                            <w:sz w:val="24"/>
+                          </w:rPr>
+                        </m:ctrlPr>
+                      </m:dPr>
+                      <m:e>
+                        <m:r>
+                          <w:rPr>
+                            <w:rFonts w:ascii="Cambria Math" w:eastAsia="微软雅黑 Light" w:hAnsi="Cambria Math"/>
+                            <w:sz w:val="24"/>
+                          </w:rPr>
+                          <m:t>S</m:t>
+                        </m:r>
+                      </m:e>
+                    </m:d>
                     <m:r>
                       <w:rPr>
                         <w:rFonts w:ascii="Cambria Math" w:eastAsia="微软雅黑 Light" w:hAnsi="Cambria Math"/>
@@ -821,6 +989,13 @@
                     </m:r>
                   </m:den>
                 </m:f>
+                <m:r>
+                  <w:rPr>
+                    <w:rFonts w:ascii="Cambria Math" w:eastAsia="微软雅黑 Light" w:hAnsi="Cambria Math"/>
+                    <w:sz w:val="24"/>
+                  </w:rPr>
+                  <m:t>)</m:t>
+                </m:r>
               </m:oMath>
             </m:oMathPara>
           </w:p>
@@ -863,7 +1038,7 @@
               <w:jc w:val="center"/>
               <w:cnfStyle w:val="000000000000" w:firstRow="0" w:lastRow="0" w:firstColumn="0" w:lastColumn="0" w:oddVBand="0" w:evenVBand="0" w:oddHBand="0" w:evenHBand="0" w:firstRowFirstColumn="0" w:firstRowLastColumn="0" w:lastRowFirstColumn="0" w:lastRowLastColumn="0"/>
               <w:rPr>
-                <w:rFonts w:ascii="微软雅黑 Light" w:eastAsia="微软雅黑 Light" w:hAnsi="微软雅黑 Light" w:hint="eastAsia"/>
+                <w:rFonts w:ascii="微软雅黑 Light" w:eastAsia="微软雅黑 Light" w:hAnsi="微软雅黑 Light"/>
                 <w:sz w:val="24"/>
               </w:rPr>
             </w:pPr>
@@ -891,6 +1066,23 @@
             </w:pPr>
             <m:oMathPara>
               <m:oMath>
+                <m:r>
+                  <m:rPr>
+                    <m:sty m:val="p"/>
+                  </m:rPr>
+                  <w:rPr>
+                    <w:rFonts w:ascii="Cambria Math" w:eastAsia="微软雅黑 Light" w:hAnsi="Cambria Math"/>
+                    <w:sz w:val="24"/>
+                  </w:rPr>
+                  <m:t>min⁡</m:t>
+                </m:r>
+                <m:r>
+                  <w:rPr>
+                    <w:rFonts w:ascii="Cambria Math" w:eastAsia="微软雅黑 Light" w:hAnsi="Cambria Math"/>
+                    <w:sz w:val="24"/>
+                  </w:rPr>
+                  <m:t>(H,</m:t>
+                </m:r>
                 <m:f>
                   <m:fPr>
                     <m:ctrlPr>
@@ -902,13 +1094,28 @@
                     </m:ctrlPr>
                   </m:fPr>
                   <m:num>
-                    <m:r>
-                      <w:rPr>
-                        <w:rFonts w:ascii="Cambria Math" w:eastAsia="微软雅黑 Light" w:hAnsi="Cambria Math"/>
-                        <w:sz w:val="24"/>
-                      </w:rPr>
-                      <m:t>|S|</m:t>
-                    </m:r>
+                    <m:d>
+                      <m:dPr>
+                        <m:begChr m:val="|"/>
+                        <m:endChr m:val="|"/>
+                        <m:ctrlPr>
+                          <w:rPr>
+                            <w:rFonts w:ascii="Cambria Math" w:eastAsia="微软雅黑 Light" w:hAnsi="Cambria Math"/>
+                            <w:i/>
+                            <w:sz w:val="24"/>
+                          </w:rPr>
+                        </m:ctrlPr>
+                      </m:dPr>
+                      <m:e>
+                        <m:r>
+                          <w:rPr>
+                            <w:rFonts w:ascii="Cambria Math" w:eastAsia="微软雅黑 Light" w:hAnsi="Cambria Math"/>
+                            <w:sz w:val="24"/>
+                          </w:rPr>
+                          <m:t>S</m:t>
+                        </m:r>
+                      </m:e>
+                    </m:d>
                     <m:sSup>
                       <m:sSupPr>
                         <m:ctrlPr>
@@ -938,23 +1145,50 @@
                         </m:r>
                       </m:sup>
                     </m:sSup>
-                    <m:r>
-                      <m:rPr>
-                        <m:sty m:val="p"/>
-                      </m:rPr>
-                      <w:rPr>
-                        <w:rFonts w:ascii="Cambria Math" w:eastAsia="微软雅黑 Light" w:hAnsi="Cambria Math"/>
-                        <w:sz w:val="24"/>
-                      </w:rPr>
-                      <m:t>log⁡</m:t>
-                    </m:r>
-                    <m:r>
-                      <w:rPr>
-                        <w:rFonts w:ascii="Cambria Math" w:eastAsia="微软雅黑 Light" w:hAnsi="Cambria Math"/>
-                        <w:sz w:val="24"/>
-                      </w:rPr>
-                      <m:t>(N)</m:t>
-                    </m:r>
+                    <m:func>
+                      <m:funcPr>
+                        <m:ctrlPr>
+                          <w:rPr>
+                            <w:rFonts w:ascii="Cambria Math" w:eastAsia="微软雅黑 Light" w:hAnsi="Cambria Math"/>
+                            <w:sz w:val="24"/>
+                          </w:rPr>
+                        </m:ctrlPr>
+                      </m:funcPr>
+                      <m:fName>
+                        <m:r>
+                          <m:rPr>
+                            <m:sty m:val="p"/>
+                          </m:rPr>
+                          <w:rPr>
+                            <w:rFonts w:ascii="Cambria Math" w:eastAsia="微软雅黑 Light" w:hAnsi="Cambria Math"/>
+                            <w:sz w:val="24"/>
+                          </w:rPr>
+                          <m:t>log</m:t>
+                        </m:r>
+                      </m:fName>
+                      <m:e>
+                        <m:d>
+                          <m:dPr>
+                            <m:ctrlPr>
+                              <w:rPr>
+                                <w:rFonts w:ascii="Cambria Math" w:eastAsia="微软雅黑 Light" w:hAnsi="Cambria Math"/>
+                                <w:i/>
+                                <w:sz w:val="24"/>
+                              </w:rPr>
+                            </m:ctrlPr>
+                          </m:dPr>
+                          <m:e>
+                            <m:r>
+                              <w:rPr>
+                                <w:rFonts w:ascii="Cambria Math" w:eastAsia="微软雅黑 Light" w:hAnsi="Cambria Math"/>
+                                <w:sz w:val="24"/>
+                              </w:rPr>
+                              <m:t>N</m:t>
+                            </m:r>
+                          </m:e>
+                        </m:d>
+                      </m:e>
+                    </m:func>
                   </m:num>
                   <m:den>
                     <m:r>
@@ -966,6 +1200,13 @@
                     </m:r>
                   </m:den>
                 </m:f>
+                <m:r>
+                  <w:rPr>
+                    <w:rFonts w:ascii="Cambria Math" w:eastAsia="微软雅黑 Light" w:hAnsi="Cambria Math"/>
+                    <w:sz w:val="24"/>
+                  </w:rPr>
+                  <m:t>)</m:t>
+                </m:r>
               </m:oMath>
             </m:oMathPara>
           </w:p>
@@ -979,12 +1220,29 @@
               <w:jc w:val="center"/>
               <w:cnfStyle w:val="000000000000" w:firstRow="0" w:lastRow="0" w:firstColumn="0" w:lastColumn="0" w:oddVBand="0" w:evenVBand="0" w:oddHBand="0" w:evenHBand="0" w:firstRowFirstColumn="0" w:firstRowLastColumn="0" w:lastRowFirstColumn="0" w:lastRowLastColumn="0"/>
               <w:rPr>
-                <w:rFonts w:ascii="微软雅黑 Light" w:eastAsia="微软雅黑 Light" w:hAnsi="微软雅黑 Light" w:hint="eastAsia"/>
+                <w:rFonts w:ascii="微软雅黑 Light" w:eastAsia="微软雅黑 Light" w:hAnsi="微软雅黑 Light"/>
                 <w:sz w:val="24"/>
               </w:rPr>
             </w:pPr>
             <m:oMathPara>
               <m:oMath>
+                <m:r>
+                  <m:rPr>
+                    <m:sty m:val="p"/>
+                  </m:rPr>
+                  <w:rPr>
+                    <w:rFonts w:ascii="Cambria Math" w:eastAsia="微软雅黑 Light" w:hAnsi="Cambria Math"/>
+                    <w:sz w:val="24"/>
+                  </w:rPr>
+                  <m:t>min⁡</m:t>
+                </m:r>
+                <m:r>
+                  <w:rPr>
+                    <w:rFonts w:ascii="Cambria Math" w:eastAsia="微软雅黑 Light" w:hAnsi="Cambria Math"/>
+                    <w:sz w:val="24"/>
+                  </w:rPr>
+                  <m:t>(H,</m:t>
+                </m:r>
                 <m:f>
                   <m:fPr>
                     <m:ctrlPr>
@@ -996,13 +1254,28 @@
                     </m:ctrlPr>
                   </m:fPr>
                   <m:num>
-                    <m:r>
-                      <w:rPr>
-                        <w:rFonts w:ascii="Cambria Math" w:eastAsia="微软雅黑 Light" w:hAnsi="Cambria Math"/>
-                        <w:sz w:val="24"/>
-                      </w:rPr>
-                      <m:t>|S|</m:t>
-                    </m:r>
+                    <m:d>
+                      <m:dPr>
+                        <m:begChr m:val="|"/>
+                        <m:endChr m:val="|"/>
+                        <m:ctrlPr>
+                          <w:rPr>
+                            <w:rFonts w:ascii="Cambria Math" w:eastAsia="微软雅黑 Light" w:hAnsi="Cambria Math"/>
+                            <w:i/>
+                            <w:sz w:val="24"/>
+                          </w:rPr>
+                        </m:ctrlPr>
+                      </m:dPr>
+                      <m:e>
+                        <m:r>
+                          <w:rPr>
+                            <w:rFonts w:ascii="Cambria Math" w:eastAsia="微软雅黑 Light" w:hAnsi="Cambria Math"/>
+                            <w:sz w:val="24"/>
+                          </w:rPr>
+                          <m:t>S</m:t>
+                        </m:r>
+                      </m:e>
+                    </m:d>
                     <m:sSup>
                       <m:sSupPr>
                         <m:ctrlPr>
@@ -1043,6 +1316,13 @@
                     </m:r>
                   </m:den>
                 </m:f>
+                <m:r>
+                  <w:rPr>
+                    <w:rFonts w:ascii="Cambria Math" w:eastAsia="微软雅黑 Light" w:hAnsi="Cambria Math"/>
+                    <w:sz w:val="24"/>
+                  </w:rPr>
+                  <m:t>)</m:t>
+                </m:r>
               </m:oMath>
             </m:oMathPara>
           </w:p>
@@ -1062,7 +1342,7 @@
             <w:pPr>
               <w:jc w:val="center"/>
               <w:rPr>
-                <w:rFonts w:ascii="微软雅黑 Light" w:eastAsia="微软雅黑 Light" w:hAnsi="微软雅黑 Light" w:hint="eastAsia"/>
+                <w:rFonts w:ascii="微软雅黑 Light" w:eastAsia="微软雅黑 Light" w:hAnsi="微软雅黑 Light"/>
                 <w:b w:val="0"/>
                 <w:bCs w:val="0"/>
                 <w:sz w:val="24"/>
@@ -1079,7 +1359,7 @@
               <w:jc w:val="center"/>
               <w:cnfStyle w:val="000000100000" w:firstRow="0" w:lastRow="0" w:firstColumn="0" w:lastColumn="0" w:oddVBand="0" w:evenVBand="0" w:oddHBand="1" w:evenHBand="0" w:firstRowFirstColumn="0" w:firstRowLastColumn="0" w:lastRowFirstColumn="0" w:lastRowLastColumn="0"/>
               <w:rPr>
-                <w:rFonts w:ascii="微软雅黑 Light" w:eastAsia="微软雅黑 Light" w:hAnsi="微软雅黑 Light" w:hint="eastAsia"/>
+                <w:rFonts w:ascii="微软雅黑 Light" w:eastAsia="微软雅黑 Light" w:hAnsi="微软雅黑 Light"/>
                 <w:sz w:val="24"/>
               </w:rPr>
             </w:pPr>
@@ -1101,12 +1381,29 @@
               <w:jc w:val="center"/>
               <w:cnfStyle w:val="000000100000" w:firstRow="0" w:lastRow="0" w:firstColumn="0" w:lastColumn="0" w:oddVBand="0" w:evenVBand="0" w:oddHBand="1" w:evenHBand="0" w:firstRowFirstColumn="0" w:firstRowLastColumn="0" w:lastRowFirstColumn="0" w:lastRowLastColumn="0"/>
               <w:rPr>
-                <w:rFonts w:ascii="微软雅黑 Light" w:eastAsia="微软雅黑 Light" w:hAnsi="微软雅黑 Light" w:hint="eastAsia"/>
+                <w:rFonts w:ascii="微软雅黑 Light" w:eastAsia="微软雅黑 Light" w:hAnsi="微软雅黑 Light"/>
                 <w:sz w:val="24"/>
               </w:rPr>
             </w:pPr>
             <m:oMathPara>
               <m:oMath>
+                <m:r>
+                  <m:rPr>
+                    <m:sty m:val="p"/>
+                  </m:rPr>
+                  <w:rPr>
+                    <w:rFonts w:ascii="Cambria Math" w:eastAsia="微软雅黑 Light" w:hAnsi="Cambria Math"/>
+                    <w:sz w:val="24"/>
+                  </w:rPr>
+                  <m:t>min⁡</m:t>
+                </m:r>
+                <m:r>
+                  <w:rPr>
+                    <w:rFonts w:ascii="Cambria Math" w:eastAsia="微软雅黑 Light" w:hAnsi="Cambria Math"/>
+                    <w:sz w:val="24"/>
+                  </w:rPr>
+                  <m:t>(H,</m:t>
+                </m:r>
                 <m:f>
                   <m:fPr>
                     <m:ctrlPr>
@@ -1169,23 +1466,50 @@
                         </m:r>
                       </m:sup>
                     </m:sSup>
-                    <m:r>
-                      <m:rPr>
-                        <m:sty m:val="p"/>
-                      </m:rPr>
-                      <w:rPr>
-                        <w:rFonts w:ascii="Cambria Math" w:eastAsia="微软雅黑 Light" w:hAnsi="Cambria Math"/>
-                        <w:sz w:val="24"/>
-                      </w:rPr>
-                      <m:t>log⁡</m:t>
-                    </m:r>
-                    <m:r>
-                      <w:rPr>
-                        <w:rFonts w:ascii="Cambria Math" w:eastAsia="微软雅黑 Light" w:hAnsi="Cambria Math"/>
-                        <w:sz w:val="24"/>
-                      </w:rPr>
-                      <m:t>(N)</m:t>
-                    </m:r>
+                    <m:func>
+                      <m:funcPr>
+                        <m:ctrlPr>
+                          <w:rPr>
+                            <w:rFonts w:ascii="Cambria Math" w:eastAsia="微软雅黑 Light" w:hAnsi="Cambria Math"/>
+                            <w:sz w:val="24"/>
+                          </w:rPr>
+                        </m:ctrlPr>
+                      </m:funcPr>
+                      <m:fName>
+                        <m:r>
+                          <m:rPr>
+                            <m:sty m:val="p"/>
+                          </m:rPr>
+                          <w:rPr>
+                            <w:rFonts w:ascii="Cambria Math" w:eastAsia="微软雅黑 Light" w:hAnsi="Cambria Math"/>
+                            <w:sz w:val="24"/>
+                          </w:rPr>
+                          <m:t>log</m:t>
+                        </m:r>
+                      </m:fName>
+                      <m:e>
+                        <m:d>
+                          <m:dPr>
+                            <m:ctrlPr>
+                              <w:rPr>
+                                <w:rFonts w:ascii="Cambria Math" w:eastAsia="微软雅黑 Light" w:hAnsi="Cambria Math"/>
+                                <w:i/>
+                                <w:sz w:val="24"/>
+                              </w:rPr>
+                            </m:ctrlPr>
+                          </m:dPr>
+                          <m:e>
+                            <m:r>
+                              <w:rPr>
+                                <w:rFonts w:ascii="Cambria Math" w:eastAsia="微软雅黑 Light" w:hAnsi="Cambria Math"/>
+                                <w:sz w:val="24"/>
+                              </w:rPr>
+                              <m:t>N</m:t>
+                            </m:r>
+                          </m:e>
+                        </m:d>
+                      </m:e>
+                    </m:func>
                   </m:num>
                   <m:den>
                     <m:r>
@@ -1197,6 +1521,13 @@
                     </m:r>
                   </m:den>
                 </m:f>
+                <m:r>
+                  <w:rPr>
+                    <w:rFonts w:ascii="Cambria Math" w:eastAsia="微软雅黑 Light" w:hAnsi="Cambria Math"/>
+                    <w:sz w:val="24"/>
+                  </w:rPr>
+                  <m:t>)</m:t>
+                </m:r>
               </m:oMath>
             </m:oMathPara>
           </w:p>
@@ -1210,12 +1541,29 @@
               <w:jc w:val="center"/>
               <w:cnfStyle w:val="000000100000" w:firstRow="0" w:lastRow="0" w:firstColumn="0" w:lastColumn="0" w:oddVBand="0" w:evenVBand="0" w:oddHBand="1" w:evenHBand="0" w:firstRowFirstColumn="0" w:firstRowLastColumn="0" w:lastRowFirstColumn="0" w:lastRowLastColumn="0"/>
               <w:rPr>
-                <w:rFonts w:ascii="微软雅黑 Light" w:eastAsia="微软雅黑 Light" w:hAnsi="微软雅黑 Light" w:hint="eastAsia"/>
+                <w:rFonts w:ascii="微软雅黑 Light" w:eastAsia="微软雅黑 Light" w:hAnsi="微软雅黑 Light"/>
                 <w:sz w:val="24"/>
               </w:rPr>
             </w:pPr>
             <m:oMathPara>
               <m:oMath>
+                <m:r>
+                  <m:rPr>
+                    <m:sty m:val="p"/>
+                  </m:rPr>
+                  <w:rPr>
+                    <w:rFonts w:ascii="Cambria Math" w:eastAsia="微软雅黑 Light" w:hAnsi="Cambria Math"/>
+                    <w:sz w:val="24"/>
+                  </w:rPr>
+                  <m:t>min⁡</m:t>
+                </m:r>
+                <m:r>
+                  <w:rPr>
+                    <w:rFonts w:ascii="Cambria Math" w:eastAsia="微软雅黑 Light" w:hAnsi="Cambria Math"/>
+                    <w:sz w:val="24"/>
+                  </w:rPr>
+                  <m:t>(H,</m:t>
+                </m:r>
                 <m:f>
                   <m:fPr>
                     <m:ctrlPr>
@@ -1227,13 +1575,28 @@
                     </m:ctrlPr>
                   </m:fPr>
                   <m:num>
-                    <m:r>
-                      <w:rPr>
-                        <w:rFonts w:ascii="Cambria Math" w:eastAsia="微软雅黑 Light" w:hAnsi="Cambria Math"/>
-                        <w:sz w:val="24"/>
-                      </w:rPr>
-                      <m:t>|S|</m:t>
-                    </m:r>
+                    <m:d>
+                      <m:dPr>
+                        <m:begChr m:val="|"/>
+                        <m:endChr m:val="|"/>
+                        <m:ctrlPr>
+                          <w:rPr>
+                            <w:rFonts w:ascii="Cambria Math" w:eastAsia="微软雅黑 Light" w:hAnsi="Cambria Math"/>
+                            <w:i/>
+                            <w:sz w:val="24"/>
+                          </w:rPr>
+                        </m:ctrlPr>
+                      </m:dPr>
+                      <m:e>
+                        <m:r>
+                          <w:rPr>
+                            <w:rFonts w:ascii="Cambria Math" w:eastAsia="微软雅黑 Light" w:hAnsi="Cambria Math"/>
+                            <w:sz w:val="24"/>
+                          </w:rPr>
+                          <m:t>S</m:t>
+                        </m:r>
+                      </m:e>
+                    </m:d>
                     <m:sSup>
                       <m:sSupPr>
                         <m:ctrlPr>
@@ -1274,6 +1637,13 @@
                     </m:r>
                   </m:den>
                 </m:f>
+                <m:r>
+                  <w:rPr>
+                    <w:rFonts w:ascii="Cambria Math" w:eastAsia="微软雅黑 Light" w:hAnsi="Cambria Math"/>
+                    <w:sz w:val="24"/>
+                  </w:rPr>
+                  <m:t>)</m:t>
+                </m:r>
               </m:oMath>
             </m:oMathPara>
           </w:p>
@@ -1290,7 +1660,7 @@
             <w:pPr>
               <w:jc w:val="center"/>
               <w:rPr>
-                <w:rFonts w:ascii="微软雅黑 Light" w:eastAsia="微软雅黑 Light" w:hAnsi="微软雅黑 Light" w:hint="eastAsia"/>
+                <w:rFonts w:ascii="微软雅黑 Light" w:eastAsia="微软雅黑 Light" w:hAnsi="微软雅黑 Light"/>
                 <w:b w:val="0"/>
                 <w:bCs w:val="0"/>
                 <w:sz w:val="24"/>
@@ -1329,12 +1699,29 @@
               <w:jc w:val="center"/>
               <w:cnfStyle w:val="000000000000" w:firstRow="0" w:lastRow="0" w:firstColumn="0" w:lastColumn="0" w:oddVBand="0" w:evenVBand="0" w:oddHBand="0" w:evenHBand="0" w:firstRowFirstColumn="0" w:firstRowLastColumn="0" w:lastRowFirstColumn="0" w:lastRowLastColumn="0"/>
               <w:rPr>
-                <w:rFonts w:ascii="微软雅黑 Light" w:eastAsia="微软雅黑 Light" w:hAnsi="微软雅黑 Light" w:hint="eastAsia"/>
+                <w:rFonts w:ascii="微软雅黑 Light" w:eastAsia="微软雅黑 Light" w:hAnsi="微软雅黑 Light"/>
                 <w:sz w:val="24"/>
               </w:rPr>
             </w:pPr>
             <m:oMathPara>
               <m:oMath>
+                <m:r>
+                  <m:rPr>
+                    <m:sty m:val="p"/>
+                  </m:rPr>
+                  <w:rPr>
+                    <w:rFonts w:ascii="Cambria Math" w:eastAsia="微软雅黑 Light" w:hAnsi="Cambria Math"/>
+                    <w:sz w:val="24"/>
+                  </w:rPr>
+                  <m:t>min⁡</m:t>
+                </m:r>
+                <m:r>
+                  <w:rPr>
+                    <w:rFonts w:ascii="Cambria Math" w:eastAsia="微软雅黑 Light" w:hAnsi="Cambria Math"/>
+                    <w:sz w:val="24"/>
+                  </w:rPr>
+                  <m:t>(H,</m:t>
+                </m:r>
                 <m:f>
                   <m:fPr>
                     <m:ctrlPr>
@@ -1346,13 +1733,28 @@
                     </m:ctrlPr>
                   </m:fPr>
                   <m:num>
-                    <m:r>
-                      <w:rPr>
-                        <w:rFonts w:ascii="Cambria Math" w:eastAsia="微软雅黑 Light" w:hAnsi="Cambria Math"/>
-                        <w:sz w:val="24"/>
-                      </w:rPr>
-                      <m:t>|S|</m:t>
-                    </m:r>
+                    <m:d>
+                      <m:dPr>
+                        <m:begChr m:val="|"/>
+                        <m:endChr m:val="|"/>
+                        <m:ctrlPr>
+                          <w:rPr>
+                            <w:rFonts w:ascii="Cambria Math" w:eastAsia="微软雅黑 Light" w:hAnsi="Cambria Math"/>
+                            <w:i/>
+                            <w:sz w:val="24"/>
+                          </w:rPr>
+                        </m:ctrlPr>
+                      </m:dPr>
+                      <m:e>
+                        <m:r>
+                          <w:rPr>
+                            <w:rFonts w:ascii="Cambria Math" w:eastAsia="微软雅黑 Light" w:hAnsi="Cambria Math"/>
+                            <w:sz w:val="24"/>
+                          </w:rPr>
+                          <m:t>S</m:t>
+                        </m:r>
+                      </m:e>
+                    </m:d>
                     <m:sSup>
                       <m:sSupPr>
                         <m:ctrlPr>
@@ -1382,23 +1784,50 @@
                         </m:r>
                       </m:sup>
                     </m:sSup>
-                    <m:r>
-                      <m:rPr>
-                        <m:sty m:val="p"/>
-                      </m:rPr>
-                      <w:rPr>
-                        <w:rFonts w:ascii="Cambria Math" w:eastAsia="微软雅黑 Light" w:hAnsi="Cambria Math"/>
-                        <w:sz w:val="24"/>
-                      </w:rPr>
-                      <m:t>log⁡</m:t>
-                    </m:r>
-                    <m:r>
-                      <w:rPr>
-                        <w:rFonts w:ascii="Cambria Math" w:eastAsia="微软雅黑 Light" w:hAnsi="Cambria Math"/>
-                        <w:sz w:val="24"/>
-                      </w:rPr>
-                      <m:t>(N)</m:t>
-                    </m:r>
+                    <m:func>
+                      <m:funcPr>
+                        <m:ctrlPr>
+                          <w:rPr>
+                            <w:rFonts w:ascii="Cambria Math" w:eastAsia="微软雅黑 Light" w:hAnsi="Cambria Math"/>
+                            <w:sz w:val="24"/>
+                          </w:rPr>
+                        </m:ctrlPr>
+                      </m:funcPr>
+                      <m:fName>
+                        <m:r>
+                          <m:rPr>
+                            <m:sty m:val="p"/>
+                          </m:rPr>
+                          <w:rPr>
+                            <w:rFonts w:ascii="Cambria Math" w:eastAsia="微软雅黑 Light" w:hAnsi="Cambria Math"/>
+                            <w:sz w:val="24"/>
+                          </w:rPr>
+                          <m:t>log</m:t>
+                        </m:r>
+                      </m:fName>
+                      <m:e>
+                        <m:d>
+                          <m:dPr>
+                            <m:ctrlPr>
+                              <w:rPr>
+                                <w:rFonts w:ascii="Cambria Math" w:eastAsia="微软雅黑 Light" w:hAnsi="Cambria Math"/>
+                                <w:i/>
+                                <w:sz w:val="24"/>
+                              </w:rPr>
+                            </m:ctrlPr>
+                          </m:dPr>
+                          <m:e>
+                            <m:r>
+                              <w:rPr>
+                                <w:rFonts w:ascii="Cambria Math" w:eastAsia="微软雅黑 Light" w:hAnsi="Cambria Math"/>
+                                <w:sz w:val="24"/>
+                              </w:rPr>
+                              <m:t>N</m:t>
+                            </m:r>
+                          </m:e>
+                        </m:d>
+                      </m:e>
+                    </m:func>
                   </m:num>
                   <m:den>
                     <m:r>
@@ -1410,6 +1839,13 @@
                     </m:r>
                   </m:den>
                 </m:f>
+                <m:r>
+                  <w:rPr>
+                    <w:rFonts w:ascii="Cambria Math" w:eastAsia="微软雅黑 Light" w:hAnsi="Cambria Math"/>
+                    <w:sz w:val="24"/>
+                  </w:rPr>
+                  <m:t>)</m:t>
+                </m:r>
               </m:oMath>
             </m:oMathPara>
           </w:p>
@@ -1423,12 +1859,29 @@
               <w:jc w:val="center"/>
               <w:cnfStyle w:val="000000000000" w:firstRow="0" w:lastRow="0" w:firstColumn="0" w:lastColumn="0" w:oddVBand="0" w:evenVBand="0" w:oddHBand="0" w:evenHBand="0" w:firstRowFirstColumn="0" w:firstRowLastColumn="0" w:lastRowFirstColumn="0" w:lastRowLastColumn="0"/>
               <w:rPr>
-                <w:rFonts w:ascii="微软雅黑 Light" w:eastAsia="微软雅黑 Light" w:hAnsi="微软雅黑 Light" w:hint="eastAsia"/>
+                <w:rFonts w:ascii="微软雅黑 Light" w:eastAsia="微软雅黑 Light" w:hAnsi="微软雅黑 Light"/>
                 <w:sz w:val="24"/>
               </w:rPr>
             </w:pPr>
             <m:oMathPara>
               <m:oMath>
+                <m:r>
+                  <m:rPr>
+                    <m:sty m:val="p"/>
+                  </m:rPr>
+                  <w:rPr>
+                    <w:rFonts w:ascii="Cambria Math" w:eastAsia="微软雅黑 Light" w:hAnsi="Cambria Math"/>
+                    <w:sz w:val="24"/>
+                  </w:rPr>
+                  <m:t>min⁡</m:t>
+                </m:r>
+                <m:r>
+                  <w:rPr>
+                    <w:rFonts w:ascii="Cambria Math" w:eastAsia="微软雅黑 Light" w:hAnsi="Cambria Math"/>
+                    <w:sz w:val="24"/>
+                  </w:rPr>
+                  <m:t>(H,</m:t>
+                </m:r>
                 <m:f>
                   <m:fPr>
                     <m:ctrlPr>
@@ -1440,13 +1893,28 @@
                     </m:ctrlPr>
                   </m:fPr>
                   <m:num>
-                    <m:r>
-                      <w:rPr>
-                        <w:rFonts w:ascii="Cambria Math" w:eastAsia="微软雅黑 Light" w:hAnsi="Cambria Math"/>
-                        <w:sz w:val="24"/>
-                      </w:rPr>
-                      <m:t>|S|</m:t>
-                    </m:r>
+                    <m:d>
+                      <m:dPr>
+                        <m:begChr m:val="|"/>
+                        <m:endChr m:val="|"/>
+                        <m:ctrlPr>
+                          <w:rPr>
+                            <w:rFonts w:ascii="Cambria Math" w:eastAsia="微软雅黑 Light" w:hAnsi="Cambria Math"/>
+                            <w:i/>
+                            <w:sz w:val="24"/>
+                          </w:rPr>
+                        </m:ctrlPr>
+                      </m:dPr>
+                      <m:e>
+                        <m:r>
+                          <w:rPr>
+                            <w:rFonts w:ascii="Cambria Math" w:eastAsia="微软雅黑 Light" w:hAnsi="Cambria Math"/>
+                            <w:sz w:val="24"/>
+                          </w:rPr>
+                          <m:t>S</m:t>
+                        </m:r>
+                      </m:e>
+                    </m:d>
                     <m:r>
                       <w:rPr>
                         <w:rFonts w:ascii="Cambria Math" w:eastAsia="微软雅黑 Light" w:hAnsi="Cambria Math"/>
@@ -1465,6 +1933,13 @@
                     </m:r>
                   </m:den>
                 </m:f>
+                <m:r>
+                  <w:rPr>
+                    <w:rFonts w:ascii="Cambria Math" w:eastAsia="微软雅黑 Light" w:hAnsi="Cambria Math"/>
+                    <w:sz w:val="24"/>
+                  </w:rPr>
+                  <m:t>)</m:t>
+                </m:r>
               </m:oMath>
             </m:oMathPara>
           </w:p>
@@ -1474,7 +1949,7 @@
     <w:p>
       <w:pPr>
         <w:rPr>
-          <w:rFonts w:ascii="宋体" w:eastAsia="宋体" w:hAnsi="宋体" w:hint="eastAsia"/>
+          <w:rFonts w:ascii="宋体" w:eastAsia="宋体" w:hAnsi="宋体"/>
           <w:sz w:val="24"/>
         </w:rPr>
       </w:pPr>
@@ -1904,9 +2379,6 @@
     <w:uiPriority w:val="99"/>
     <w:semiHidden/>
     <w:unhideWhenUsed/>
-    <w:rPr>
-      <w14:ligatures w14:val="none"/>
-    </w:rPr>
     <w:tblPr>
       <w:tblInd w:w="0" w:type="dxa"/>
       <w:tblCellMar>

</xml_diff>